<commit_message>
proof read labs 1 and 2
</commit_message>
<xml_diff>
--- a/docs/labs/Laboratorio_1_Redes_Modo_Uno.docx
+++ b/docs/labs/Laboratorio_1_Redes_Modo_Uno.docx
@@ -957,7 +957,19 @@
         <w:rPr>
           <w:lang w:val="es-ES"/>
         </w:rPr>
-        <w:t xml:space="preserve"> cuadro de dialogo (no mostrado) desde el cual puede ubicar y seleccionar el archivo de Excel que </w:t>
+        <w:t xml:space="preserve"> cuadro de di</w:t>
+      </w:r>
+      <w:r>
+        <w:rPr>
+          <w:lang w:val="es-ES"/>
+        </w:rPr>
+        <w:t>á</w:t>
+      </w:r>
+      <w:r>
+        <w:rPr>
+          <w:lang w:val="es-ES"/>
+        </w:rPr>
+        <w:t xml:space="preserve">logo (no mostrado) desde el cual puede ubicar y seleccionar el archivo de Excel que </w:t>
       </w:r>
       <w:r>
         <w:rPr>
@@ -993,7 +1005,19 @@
         <w:rPr>
           <w:lang w:val="es-ES"/>
         </w:rPr>
-        <w:t xml:space="preserve">y aparecerá un nuevo cuadro de dialogo, similar a la Figura 3. </w:t>
+        <w:t>y aparecerá un nuevo cuadro de di</w:t>
+      </w:r>
+      <w:r>
+        <w:rPr>
+          <w:lang w:val="es-ES"/>
+        </w:rPr>
+        <w:t>á</w:t>
+      </w:r>
+      <w:r>
+        <w:rPr>
+          <w:lang w:val="es-ES"/>
+        </w:rPr>
+        <w:t xml:space="preserve">logo, similar a la Figura 3. </w:t>
       </w:r>
       <w:r>
         <w:rPr>
@@ -1071,7 +1095,13 @@
         <w:rPr>
           <w:lang w:val="es-ES"/>
         </w:rPr>
-        <w:t>alogo, haga clic en “</w:t>
+        <w:t>á</w:t>
+      </w:r>
+      <w:r>
+        <w:rPr>
+          <w:lang w:val="es-ES"/>
+        </w:rPr>
+        <w:t>logo, haga clic en “</w:t>
       </w:r>
       <w:r>
         <w:rPr>
@@ -1373,6 +1403,12 @@
         <w:rPr>
           <w:lang w:val="es-ES"/>
         </w:rPr>
+        <w:t xml:space="preserve"> </w:t>
+      </w:r>
+      <w:r>
+        <w:rPr>
+          <w:lang w:val="es-ES"/>
+        </w:rPr>
         <w:t>etc</w:t>
       </w:r>
       <w:r>
@@ -1824,7 +1860,31 @@
         <w:rPr>
           <w:lang w:val="es-ES"/>
         </w:rPr>
-        <w:t xml:space="preserve">, seleccione la pestaña “Nodos” y el icono de paleta de color (que es el icono más a la izquierda). Debajo de la </w:t>
+        <w:t xml:space="preserve">, seleccione la pestaña “Nodos” y el </w:t>
+      </w:r>
+      <w:r>
+        <w:rPr>
+          <w:lang w:val="es-ES"/>
+        </w:rPr>
+        <w:t>í</w:t>
+      </w:r>
+      <w:r>
+        <w:rPr>
+          <w:lang w:val="es-ES"/>
+        </w:rPr>
+        <w:t xml:space="preserve">cono de paleta de color (que es el </w:t>
+      </w:r>
+      <w:r>
+        <w:rPr>
+          <w:lang w:val="es-ES"/>
+        </w:rPr>
+        <w:t>í</w:t>
+      </w:r>
+      <w:r>
+        <w:rPr>
+          <w:lang w:val="es-ES"/>
+        </w:rPr>
+        <w:t xml:space="preserve">cono más a la izquierda). Debajo de la </w:t>
       </w:r>
       <w:r>
         <w:rPr>
@@ -1842,7 +1902,19 @@
         <w:rPr>
           <w:lang w:val="es-ES"/>
         </w:rPr>
-        <w:t xml:space="preserve"> vera un rango de opciones, si no está seleccionada la pestaña “Único”, haga clic en esta. Debajo de esta opción, note un cuadro gris (a la izquierda de</w:t>
+        <w:t xml:space="preserve"> ver</w:t>
+      </w:r>
+      <w:r>
+        <w:rPr>
+          <w:lang w:val="es-PE"/>
+        </w:rPr>
+        <w:t>á</w:t>
+      </w:r>
+      <w:r>
+        <w:rPr>
+          <w:lang w:val="es-ES"/>
+        </w:rPr>
+        <w:t xml:space="preserve"> un rango de opciones, si no está seleccionada la pestaña “Único”, haga clic en esta. Debajo de esta opción, note un cuadro gris (a la izquierda de</w:t>
       </w:r>
       <w:r>
         <w:rPr>
@@ -1862,13 +1934,31 @@
         <w:rPr>
           <w:lang w:val="es-ES"/>
         </w:rPr>
-        <w:t>); clic</w:t>
-      </w:r>
-      <w:r>
-        <w:rPr>
-          <w:lang w:val="es-ES"/>
-        </w:rPr>
-        <w:t xml:space="preserve"> manténgalo presionado para seleccionar un nuevo color, luego seleccione “Aplicar”).</w:t>
+        <w:t>)</w:t>
+      </w:r>
+      <w:r>
+        <w:rPr>
+          <w:lang w:val="es-ES"/>
+        </w:rPr>
+        <w:t>, de</w:t>
+      </w:r>
+      <w:r>
+        <w:rPr>
+          <w:lang w:val="es-ES"/>
+        </w:rPr>
+        <w:t xml:space="preserve"> clic</w:t>
+      </w:r>
+      <w:r>
+        <w:rPr>
+          <w:lang w:val="es-ES"/>
+        </w:rPr>
+        <w:t xml:space="preserve"> y</w:t>
+      </w:r>
+      <w:r>
+        <w:rPr>
+          <w:lang w:val="es-ES"/>
+        </w:rPr>
+        <w:t xml:space="preserve"> manténgalo presionado para seleccionar un nuevo color, luego seleccione “Aplicar”.</w:t>
       </w:r>
     </w:p>
     <w:p>
@@ -2136,7 +2226,19 @@
         <w:rPr>
           <w:lang w:val="es-ES"/>
         </w:rPr>
-        <w:t xml:space="preserve"> clic repetidamente en el botón “Ejecutar” hasta que el grafico sea los suficientemente grande para poder distinguir las conexiones entre nodos. Finalmente</w:t>
+        <w:t xml:space="preserve"> clic repetidamente en el botón “Ejecutar” hasta que el gr</w:t>
+      </w:r>
+      <w:r>
+        <w:rPr>
+          <w:lang w:val="es-PE"/>
+        </w:rPr>
+        <w:t>á</w:t>
+      </w:r>
+      <w:r>
+        <w:rPr>
+          <w:lang w:val="es-ES"/>
+        </w:rPr>
+        <w:t>fico sea los suficientemente grande para poder distinguir las conexiones entre nodos. Finalmente</w:t>
       </w:r>
       <w:r>
         <w:rPr>
@@ -2190,7 +2292,19 @@
         <w:rPr>
           <w:lang w:val="es-ES"/>
         </w:rPr>
-        <w:t xml:space="preserve">, produce el grafico </w:t>
+        <w:t>, produce el gr</w:t>
+      </w:r>
+      <w:r>
+        <w:rPr>
+          <w:lang w:val="es-PE"/>
+        </w:rPr>
+        <w:t>á</w:t>
+      </w:r>
+      <w:r>
+        <w:rPr>
+          <w:lang w:val="es-ES"/>
+        </w:rPr>
+        <w:t xml:space="preserve">fico </w:t>
       </w:r>
       <w:r>
         <w:rPr>
@@ -2358,7 +2472,7 @@
           </mc:Choice>
           <mc:Fallback>
             <w:pict>
-              <v:group w14:anchorId="05436F16" id="Group 7" o:spid="_x0000_s1026" style="position:absolute;margin-left:17.15pt;margin-top:10.7pt;width:137.85pt;height:39pt;z-index:251684864" coordsize="17506,4953" o:gfxdata="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">
+              <v:group w14:anchorId="4389C8B4" id="Group 7" o:spid="_x0000_s1026" style="position:absolute;margin-left:17.15pt;margin-top:10.7pt;width:137.85pt;height:39pt;z-index:251684864" coordsize="17506,4953" o:gfxdata="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">
                 <v:rect id="Rectangle 2" o:spid="_x0000_s1027" style="position:absolute;top:95;width:8191;height:4858;visibility:visible;mso-wrap-style:square;v-text-anchor:top" o:gfxdata="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" filled="f" strokecolor="#c00000" strokeweight="2pt"/>
                 <v:rect id="Rectangle 2" o:spid="_x0000_s1028" style="position:absolute;left:14859;width:2647;height:2286;visibility:visible;mso-wrap-style:square;v-text-anchor:top" o:gfxdata="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" filled="f" strokecolor="#c00000" strokeweight="2pt"/>
               </v:group>
@@ -2608,7 +2722,19 @@
         <w:rPr>
           <w:lang w:val="es-PE"/>
         </w:rPr>
-        <w:t xml:space="preserve"> similar a la Figura 7 (similar pues usted ha elegido el color de los nodos). Ahora, note lo diferentes botones al costado de la ventana del “Grafo” (ver Figura 7), estos nos permiten hacer algunos ajustes rápidos al grafo. Por ejemplo, el botón 1 centra el grafico, el 2 activa y desactiva las etiquetas, o puede controlar el tamaño de l</w:t>
+        <w:t xml:space="preserve"> similar a la Figura 7 (similar pues usted ha elegido el color de los nodos). Ahora, note lo diferentes botones al costado de la ventana del “Grafo” (ver Figura 7), estos nos permiten hacer algunos ajustes rápidos al grafo. Por ejemplo, el botón 1 centra el gr</w:t>
+      </w:r>
+      <w:r>
+        <w:rPr>
+          <w:lang w:val="es-PE"/>
+        </w:rPr>
+        <w:t>á</w:t>
+      </w:r>
+      <w:r>
+        <w:rPr>
+          <w:lang w:val="es-PE"/>
+        </w:rPr>
+        <w:t>fico, el 2 activa y desactiva las etiquetas, o puede controlar el tamaño de l</w:t>
       </w:r>
       <w:r>
         <w:rPr>
@@ -2638,7 +2764,19 @@
         <w:rPr>
           <w:lang w:val="es-PE"/>
         </w:rPr>
-        <w:t>El botón 3 alterna el color de los nodos. Por último, note la flecha pequeña en la esquina inferior derecha (numero 6), en el siguiente paso y otros laboratorios utilizaremos esta opción.</w:t>
+        <w:t>El botón 3 alterna el color de los nodos. Por último, note la flecha pequeña en la esquina inferior derecha (n</w:t>
+      </w:r>
+      <w:r>
+        <w:rPr>
+          <w:lang w:val="es-PE"/>
+        </w:rPr>
+        <w:t>ú</w:t>
+      </w:r>
+      <w:r>
+        <w:rPr>
+          <w:lang w:val="es-PE"/>
+        </w:rPr>
+        <w:t>mero 6), en el siguiente paso y otros laboratorios utilizaremos esta opción.</w:t>
       </w:r>
     </w:p>
     <w:p>
@@ -4728,7 +4866,19 @@
         <w:rPr>
           <w:lang w:val="es-ES"/>
         </w:rPr>
-        <w:t xml:space="preserve"> es el de controles “globales” (Figura 8). En este, quizás el control más útil es la barra deslizante de </w:t>
+        <w:t xml:space="preserve"> es el de controles “</w:t>
+      </w:r>
+      <w:r>
+        <w:rPr>
+          <w:lang w:val="es-ES"/>
+        </w:rPr>
+        <w:t>G</w:t>
+      </w:r>
+      <w:r>
+        <w:rPr>
+          <w:lang w:val="es-ES"/>
+        </w:rPr>
+        <w:t xml:space="preserve">lobales” (Figura 8). En este, quizás el control más útil es la barra deslizante de </w:t>
       </w:r>
       <w:proofErr w:type="gramStart"/>
       <w:r>
@@ -7302,7 +7452,19 @@
         <w:rPr>
           <w:lang w:val="es-ES"/>
         </w:rPr>
-        <w:t>”, y nuevamente de clic en “Ejecutar”. Vera que nuevamente los nodos deberán moverse, creando una distancia entre ellos para que sean más fáciles de discernir. Ahora, observe el grafo</w:t>
+        <w:t>”, y nuevamente de clic en “Ejecutar”. Ver</w:t>
+      </w:r>
+      <w:r>
+        <w:rPr>
+          <w:lang w:val="es-ES"/>
+        </w:rPr>
+        <w:t>á</w:t>
+      </w:r>
+      <w:r>
+        <w:rPr>
+          <w:lang w:val="es-ES"/>
+        </w:rPr>
+        <w:t xml:space="preserve"> que nuevamente los nodos deberán moverse, creando una distancia entre ellos para que sean más fáciles de discernir. Ahora, observe el grafo</w:t>
       </w:r>
       <w:r>
         <w:rPr>
@@ -7326,7 +7488,25 @@
           <w:bCs/>
           <w:lang w:val="es-ES"/>
         </w:rPr>
-        <w:t xml:space="preserve">, ¿alguna persona actúa como intermediario entre los distintos grupos? ¿Alguno de los individuos parece estas </w:t>
+        <w:t>, ¿alguna persona actúa como interme</w:t>
+      </w:r>
+      <w:bookmarkStart w:id="0" w:name="_GoBack"/>
+      <w:r>
+        <w:rPr>
+          <w:b/>
+          <w:bCs/>
+          <w:lang w:val="es-ES"/>
+        </w:rPr>
+        <w:t>dia</w:t>
+      </w:r>
+      <w:bookmarkEnd w:id="0"/>
+      <w:r>
+        <w:rPr>
+          <w:b/>
+          <w:bCs/>
+          <w:lang w:val="es-ES"/>
+        </w:rPr>
+        <w:t xml:space="preserve">rio entre los distintos grupos? ¿Alguno de los individuos parece estas </w:t>
       </w:r>
       <w:r>
         <w:rPr>
@@ -8080,7 +8260,19 @@
         <w:rPr>
           <w:lang w:val="es-PE"/>
         </w:rPr>
-        <w:t xml:space="preserve">Ahora, veamos como guardar nuestro grafico de red. Para esto haga clic en el botón “Previsualización” para cambiar de espacio en </w:t>
+        <w:t>Ahora, veamos como guardar nuestro gr</w:t>
+      </w:r>
+      <w:r>
+        <w:rPr>
+          <w:lang w:val="es-ES"/>
+        </w:rPr>
+        <w:t>á</w:t>
+      </w:r>
+      <w:r>
+        <w:rPr>
+          <w:lang w:val="es-PE"/>
+        </w:rPr>
+        <w:t xml:space="preserve">fico de red. Para esto haga clic en el botón “Previsualización” para cambiar de espacio en </w:t>
       </w:r>
       <w:proofErr w:type="spellStart"/>
       <w:r>
@@ -8118,7 +8310,19 @@
         <w:rPr>
           <w:lang w:val="es-PE"/>
         </w:rPr>
-        <w:t xml:space="preserve"> clic en el botón “Refrescar” en la parte inferior de la ventana. Esto resultara en un </w:t>
+        <w:t xml:space="preserve"> clic en el botón “Refrescar” en la parte inferior de la ventana. Esto resultar</w:t>
+      </w:r>
+      <w:r>
+        <w:rPr>
+          <w:lang w:val="es-PE"/>
+        </w:rPr>
+        <w:t>á</w:t>
+      </w:r>
+      <w:r>
+        <w:rPr>
+          <w:lang w:val="es-PE"/>
+        </w:rPr>
+        <w:t xml:space="preserve"> en un </w:t>
       </w:r>
       <w:r>
         <w:rPr>
@@ -8551,20 +8755,6 @@
         <w:rPr>
           <w:lang w:val="es-PE"/>
         </w:rPr>
-        <w:t xml:space="preserve"> </w:t>
-      </w:r>
-      <w:proofErr w:type="spellStart"/>
-      <w:r>
-        <w:rPr>
-          <w:lang w:val="es-PE"/>
-        </w:rPr>
-        <w:t>los</w:t>
-      </w:r>
-      <w:proofErr w:type="spellEnd"/>
-      <w:r>
-        <w:rPr>
-          <w:lang w:val="es-PE"/>
-        </w:rPr>
         <w:t xml:space="preserve"> valores predeterminado</w:t>
       </w:r>
       <w:r>
@@ -8607,7 +8797,37 @@
         <w:rPr>
           <w:lang w:val="es-PE"/>
         </w:rPr>
-        <w:t xml:space="preserve">Por último, haga clic en el cuadro de opción de “Color” en la subsección de “Aristas”. Esto abrirá un cuadro de dialogo que permite elegir el color de los bordes. Elija la opción de color “Especifico” que abierta una paleta de colores de la cual usted puede elegir su propio color al gusto. Una vez que haya seleccionado un color, no olvide darle clic a “Refrescar”. </w:t>
+        <w:t>Por último, haga clic en el cuadro de opción de “Color” en la subsección de “Aristas”. Esto abrirá un cuadro de di</w:t>
+      </w:r>
+      <w:r>
+        <w:rPr>
+          <w:lang w:val="es-ES"/>
+        </w:rPr>
+        <w:t>á</w:t>
+      </w:r>
+      <w:r>
+        <w:rPr>
+          <w:lang w:val="es-PE"/>
+        </w:rPr>
+        <w:t>logo que permite elegir el color de los bordes. Elija la opción de color “Especifico” que ab</w:t>
+      </w:r>
+      <w:r>
+        <w:rPr>
+          <w:lang w:val="es-PE"/>
+        </w:rPr>
+        <w:t>rir</w:t>
+      </w:r>
+      <w:r>
+        <w:rPr>
+          <w:lang w:val="es-PE"/>
+        </w:rPr>
+        <w:t>á</w:t>
+      </w:r>
+      <w:r>
+        <w:rPr>
+          <w:lang w:val="es-PE"/>
+        </w:rPr>
+        <w:t xml:space="preserve"> una paleta de colores de la cual usted puede elegir su propio color al gusto. Una vez que haya seleccionado un color, no olvide darle clic a “Refrescar”. </w:t>
       </w:r>
     </w:p>
     <w:p>
@@ -8678,8 +8898,8 @@
           <w:lang w:val="es-ES"/>
         </w:rPr>
       </w:pPr>
-      <w:bookmarkStart w:id="0" w:name="OLE_LINK5"/>
-      <w:bookmarkStart w:id="1" w:name="OLE_LINK6"/>
+      <w:bookmarkStart w:id="1" w:name="OLE_LINK5"/>
+      <w:bookmarkStart w:id="2" w:name="OLE_LINK6"/>
       <w:r>
         <w:rPr>
           <w:b/>
@@ -8727,8 +8947,8 @@
         </w:rPr>
         <w:t xml:space="preserve"> con Ajustes</w:t>
       </w:r>
-      <w:bookmarkEnd w:id="0"/>
       <w:bookmarkEnd w:id="1"/>
+      <w:bookmarkEnd w:id="2"/>
     </w:p>
     <w:p>
       <w:pPr>
@@ -8887,7 +9107,19 @@
         <w:rPr>
           <w:lang w:val="es-ES"/>
         </w:rPr>
-        <w:t xml:space="preserve"> abre otro cuadro de dialogo que permite aumentar el </w:t>
+        <w:t xml:space="preserve"> abre otro cuadro de di</w:t>
+      </w:r>
+      <w:r>
+        <w:rPr>
+          <w:lang w:val="es-ES"/>
+        </w:rPr>
+        <w:t>á</w:t>
+      </w:r>
+      <w:r>
+        <w:rPr>
+          <w:lang w:val="es-ES"/>
+        </w:rPr>
+        <w:t xml:space="preserve">logo que permite aumentar el </w:t>
       </w:r>
       <w:r>
         <w:rPr>
@@ -9113,7 +9345,19 @@
         <w:rPr>
           <w:lang w:val="es-PE"/>
         </w:rPr>
-        <w:t xml:space="preserve"> para abrir un cuadro de dialogo desde el cual puede importar el archivo de </w:t>
+        <w:t xml:space="preserve"> para abrir un cuadro de di</w:t>
+      </w:r>
+      <w:r>
+        <w:rPr>
+          <w:lang w:val="es-ES"/>
+        </w:rPr>
+        <w:t>á</w:t>
+      </w:r>
+      <w:r>
+        <w:rPr>
+          <w:lang w:val="es-PE"/>
+        </w:rPr>
+        <w:t xml:space="preserve">logo desde el cual puede importar el archivo de </w:t>
       </w:r>
       <w:proofErr w:type="spellStart"/>
       <w:r>
@@ -9127,7 +9371,19 @@
         <w:rPr>
           <w:lang w:val="es-PE"/>
         </w:rPr>
-        <w:t xml:space="preserve">. Haga clic en “Abrir” y aparecerá un nuevo cuadro de dialogo, similar a la Figura 14. Tenga en cuenta que, una vez más, tenemos la opción de importar varias estructuras de datos, pero </w:t>
+        <w:t>. Haga clic en “Abrir” y aparecerá un nuevo cuadro de di</w:t>
+      </w:r>
+      <w:r>
+        <w:rPr>
+          <w:lang w:val="es-ES"/>
+        </w:rPr>
+        <w:t>á</w:t>
+      </w:r>
+      <w:r>
+        <w:rPr>
+          <w:lang w:val="es-PE"/>
+        </w:rPr>
+        <w:t xml:space="preserve">logo, similar a la Figura 14. Tenga en cuenta que, una vez más, tenemos la opción de importar varias estructuras de datos, pero </w:t>
       </w:r>
       <w:proofErr w:type="spellStart"/>
       <w:r>
@@ -9263,7 +9519,19 @@
         <w:rPr>
           <w:lang w:val="es-PE"/>
         </w:rPr>
-        <w:t>Cuadro de Dialogo de Importación</w:t>
+        <w:t>Cuadro de Di</w:t>
+      </w:r>
+      <w:r>
+        <w:rPr>
+          <w:lang w:val="es-ES"/>
+        </w:rPr>
+        <w:t>á</w:t>
+      </w:r>
+      <w:r>
+        <w:rPr>
+          <w:lang w:val="es-PE"/>
+        </w:rPr>
+        <w:t>logo de Importación</w:t>
       </w:r>
     </w:p>
     <w:p>
@@ -9293,8 +9561,8 @@
           <w:lang w:val="es-PE"/>
         </w:rPr>
       </w:pPr>
-      <w:bookmarkStart w:id="2" w:name="OLE_LINK3"/>
-      <w:bookmarkStart w:id="3" w:name="OLE_LINK4"/>
+      <w:bookmarkStart w:id="3" w:name="OLE_LINK3"/>
+      <w:bookmarkStart w:id="4" w:name="OLE_LINK4"/>
       <w:r>
         <w:rPr>
           <w:lang w:val="es-PE"/>
@@ -9313,8 +9581,8 @@
         </w:rPr>
         <w:t>]</w:t>
       </w:r>
-      <w:bookmarkEnd w:id="2"/>
       <w:bookmarkEnd w:id="3"/>
+      <w:bookmarkEnd w:id="4"/>
     </w:p>
     <w:p>
       <w:pPr>
@@ -9557,7 +9825,19 @@
         <w:rPr>
           <w:lang w:val="es-PE"/>
         </w:rPr>
-        <w:t>”). Seleccione la función “Copiar datos a otra columna” (botón ubicado en la parte inferior de la ventana) y seleccione “Id”. En el cuadro de dialogo que aparecerá, seleccione “</w:t>
+        <w:t>”). Seleccione la función “Copiar datos a otra columna” (botón ubicado en la parte inferior de la ventana) y seleccione “Id”. En el cuadro de di</w:t>
+      </w:r>
+      <w:r>
+        <w:rPr>
+          <w:lang w:val="es-ES"/>
+        </w:rPr>
+        <w:t>á</w:t>
+      </w:r>
+      <w:r>
+        <w:rPr>
+          <w:lang w:val="es-PE"/>
+        </w:rPr>
+        <w:t>logo que aparecerá, seleccione “</w:t>
       </w:r>
       <w:proofErr w:type="spellStart"/>
       <w:r>
@@ -9795,7 +10075,19 @@
         <w:rPr>
           <w:lang w:val="es-PE"/>
         </w:rPr>
-        <w:t xml:space="preserve"> En el cuadro de dialogo, indique que es una “Tabla de nodos” en la opción “Importar como:” y de clic en “Siguiente”. Acepte los valores predeterminados de </w:t>
+        <w:t xml:space="preserve"> En el cuadro de di</w:t>
+      </w:r>
+      <w:r>
+        <w:rPr>
+          <w:lang w:val="es-ES"/>
+        </w:rPr>
+        <w:t>á</w:t>
+      </w:r>
+      <w:r>
+        <w:rPr>
+          <w:lang w:val="es-PE"/>
+        </w:rPr>
+        <w:t xml:space="preserve">logo, indique que es una “Tabla de nodos” en la opción “Importar como:” y de clic en “Siguiente”. Acepte los valores predeterminados de </w:t>
       </w:r>
       <w:proofErr w:type="spellStart"/>
       <w:r>
@@ -10140,7 +10432,19 @@
         <w:rPr>
           <w:lang w:val="es-PE"/>
         </w:rPr>
-        <w:t xml:space="preserve">Cambie a la ventana de “Vista general” y modifique el grafico como lo hizo anteriormente. Esta vez coloree los nodos según los </w:t>
+        <w:t>Cambie a la ventana de “Vista general” y modifique el gr</w:t>
+      </w:r>
+      <w:r>
+        <w:rPr>
+          <w:lang w:val="es-PE"/>
+        </w:rPr>
+        <w:t>á</w:t>
+      </w:r>
+      <w:r>
+        <w:rPr>
+          <w:lang w:val="es-PE"/>
+        </w:rPr>
+        <w:t xml:space="preserve">fico como lo hizo anteriormente. Esta vez coloree los nodos según los </w:t>
       </w:r>
       <w:r>
         <w:rPr>
@@ -10186,15 +10490,7 @@
         <w:rPr>
           <w:lang w:val="es-PE"/>
         </w:rPr>
-        <w:t>). De forma predeterminada, el color de los arcos reflejara el color del actor de origen. Note que puede cambiar</w:t>
-      </w:r>
-      <w:bookmarkStart w:id="4" w:name="_GoBack"/>
-      <w:bookmarkEnd w:id="4"/>
-      <w:r>
-        <w:rPr>
-          <w:lang w:val="es-PE"/>
-        </w:rPr>
-        <w:t xml:space="preserve"> el color de todas las aristas en el menú de “Aristas” a un lado de “Nodos”.</w:t>
+        <w:t>). De forma predeterminada, el color de los arcos reflejara el color del actor de origen. Note que puede cambiar el color de todas las aristas en el menú de “Aristas” a un lado de “Nodos”.</w:t>
       </w:r>
     </w:p>
     <w:p>
@@ -14053,7 +14349,7 @@
 </file>
 
 <file path=customXml/itemProps1.xml><?xml version="1.0" encoding="utf-8"?>
-<ds:datastoreItem xmlns:ds="http://schemas.openxmlformats.org/officeDocument/2006/customXml" ds:itemID="{8367D141-F986-4998-A758-E82D79BEE8DB}">
+<ds:datastoreItem xmlns:ds="http://schemas.openxmlformats.org/officeDocument/2006/customXml" ds:itemID="{8500955B-601E-46B7-AC35-ABED94492E75}">
   <ds:schemaRefs>
     <ds:schemaRef ds:uri="http://schemas.openxmlformats.org/officeDocument/2006/bibliography"/>
   </ds:schemaRefs>

</xml_diff>